<commit_message>
All commented and ready for submission
</commit_message>
<xml_diff>
--- a/Report/report.docx
+++ b/Report/report.docx
@@ -194,13 +194,11 @@
       </w:hyperlink>
     </w:p>
     <w:p>
-      <w:proofErr w:type="spellStart"/>
-      <w:r>
-        <w:t>Determing</w:t>
-      </w:r>
-      <w:proofErr w:type="spellEnd"/>
-      <w:r>
-        <w:t xml:space="preserve"> K-means elbow using </w:t>
+      <w:r>
+        <w:t xml:space="preserve">Determining </w:t>
+      </w:r>
+      <w:r>
+        <w:t xml:space="preserve">K-means elbow using </w:t>
       </w:r>
       <w:proofErr w:type="spellStart"/>
       <w:r>
@@ -250,7 +248,13 @@
     </w:p>
     <w:p>
       <w:r>
-        <w:t>Time and Duration of data collected:</w:t>
+        <w:rPr>
+          <w:b/>
+        </w:rPr>
+        <w:t>Time and Duration of data collected</w:t>
+      </w:r>
+      <w:r>
+        <w:t>:</w:t>
       </w:r>
     </w:p>
     <w:p>
@@ -260,7 +264,13 @@
     </w:p>
     <w:p>
       <w:r>
-        <w:t xml:space="preserve">Total twitter collected data: </w:t>
+        <w:rPr>
+          <w:b/>
+        </w:rPr>
+        <w:t>Total twitter collected data</w:t>
+      </w:r>
+      <w:r>
+        <w:t xml:space="preserve">: </w:t>
       </w:r>
       <w:r>
         <w:t>12471 tweets</w:t>
@@ -268,7 +278,13 @@
     </w:p>
     <w:p>
       <w:r>
-        <w:t>Total reddit data collected:</w:t>
+        <w:rPr>
+          <w:b/>
+        </w:rPr>
+        <w:t>Total reddit data collected</w:t>
+      </w:r>
+      <w:r>
+        <w:t>:</w:t>
       </w:r>
       <w:r>
         <w:t xml:space="preserve"> 26081 posts</w:t>
@@ -605,11 +621,11 @@
       <w:r>
         <w:t xml:space="preserve">After </w:t>
       </w:r>
-      <w:proofErr w:type="gramStart"/>
-      <w:r>
-        <w:t>all of</w:t>
-      </w:r>
-      <w:proofErr w:type="gramEnd"/>
+      <w:r>
+        <w:t>all</w:t>
+      </w:r>
+      <w:bookmarkStart w:id="0" w:name="_GoBack"/>
+      <w:bookmarkEnd w:id="0"/>
       <w:r>
         <w:t xml:space="preserve"> the above, the tweets </w:t>
       </w:r>
@@ -724,7 +740,6 @@
         <w:t>As stated above, all queried NER, trends and users are put in a set so future queries are compared against them to ensure there is no duplicated queries.</w:t>
       </w:r>
     </w:p>
-    <w:p/>
     <w:p>
       <w:pPr>
         <w:pStyle w:val="Heading1"/>
@@ -1417,10 +1432,6 @@
     </w:p>
     <w:p>
       <w:pPr>
-        <w:pStyle w:val="HTMLPreformatted"/>
-        <w:shd w:val="clear" w:color="auto" w:fill="FFFFFF"/>
-        <w:wordWrap w:val="0"/>
-        <w:textAlignment w:val="baseline"/>
         <w:rPr>
           <w:color w:val="000000"/>
           <w:sz w:val="21"/>
@@ -1493,8 +1504,6 @@
         </w:rPr>
         <w:t>8828</w:t>
       </w:r>
-      <w:bookmarkStart w:id="0" w:name="_GoBack"/>
-      <w:bookmarkEnd w:id="0"/>
     </w:p>
     <w:p>
       <w:r>
@@ -1551,6 +1560,808 @@
         </w:drawing>
       </w:r>
     </w:p>
+    <w:p>
+      <w:r>
+        <w:br w:type="page"/>
+      </w:r>
+    </w:p>
+    <w:p>
+      <w:pPr>
+        <w:pStyle w:val="Heading1"/>
+      </w:pPr>
+      <w:r>
+        <w:lastRenderedPageBreak/>
+        <w:t>Enhance the geo-tagged data</w:t>
+      </w:r>
+    </w:p>
+    <w:p>
+      <w:pPr>
+        <w:pStyle w:val="Heading2"/>
+      </w:pPr>
+      <w:r>
+        <w:t>Grouping of tweets</w:t>
+      </w:r>
+    </w:p>
+    <w:p>
+      <w:r>
+        <w:t xml:space="preserve">For the grouping of tweets, </w:t>
+      </w:r>
+      <w:proofErr w:type="gramStart"/>
+      <w:r>
+        <w:t>There</w:t>
+      </w:r>
+      <w:proofErr w:type="gramEnd"/>
+      <w:r>
+        <w:t xml:space="preserve"> is basically 3 steps involved</w:t>
+      </w:r>
+    </w:p>
+    <w:p>
+      <w:pPr>
+        <w:pStyle w:val="ListParagraph"/>
+        <w:numPr>
+          <w:ilvl w:val="0"/>
+          <w:numId w:val="3"/>
+        </w:numPr>
+      </w:pPr>
+      <w:r>
+        <w:t>Pre-processing of the data</w:t>
+      </w:r>
+    </w:p>
+    <w:p>
+      <w:pPr>
+        <w:pStyle w:val="ListParagraph"/>
+        <w:numPr>
+          <w:ilvl w:val="0"/>
+          <w:numId w:val="3"/>
+        </w:numPr>
+      </w:pPr>
+      <w:r>
+        <w:t>Creating bag of words</w:t>
+      </w:r>
+    </w:p>
+    <w:p>
+      <w:pPr>
+        <w:pStyle w:val="ListParagraph"/>
+        <w:numPr>
+          <w:ilvl w:val="0"/>
+          <w:numId w:val="3"/>
+        </w:numPr>
+      </w:pPr>
+      <w:r>
+        <w:t xml:space="preserve">Clustering using </w:t>
+      </w:r>
+      <w:proofErr w:type="spellStart"/>
+      <w:r>
+        <w:t>Kmeans</w:t>
+      </w:r>
+      <w:proofErr w:type="spellEnd"/>
+    </w:p>
+    <w:p>
+      <w:pPr>
+        <w:pStyle w:val="Heading2"/>
+      </w:pPr>
+      <w:r>
+        <w:t>Pre-processing of the data</w:t>
+      </w:r>
+    </w:p>
+    <w:p>
+      <w:r>
+        <w:t>For the pre-processing of the data, the following are done:</w:t>
+      </w:r>
+    </w:p>
+    <w:p>
+      <w:pPr>
+        <w:pStyle w:val="ListParagraph"/>
+        <w:numPr>
+          <w:ilvl w:val="0"/>
+          <w:numId w:val="4"/>
+        </w:numPr>
+      </w:pPr>
+      <w:r>
+        <w:t>Removing of links in tweets</w:t>
+      </w:r>
+    </w:p>
+    <w:p>
+      <w:pPr>
+        <w:pStyle w:val="ListParagraph"/>
+        <w:numPr>
+          <w:ilvl w:val="0"/>
+          <w:numId w:val="4"/>
+        </w:numPr>
+      </w:pPr>
+      <w:r>
+        <w:t>Removing of non-ascii</w:t>
+      </w:r>
+    </w:p>
+    <w:p>
+      <w:pPr>
+        <w:pStyle w:val="ListParagraph"/>
+        <w:numPr>
+          <w:ilvl w:val="0"/>
+          <w:numId w:val="4"/>
+        </w:numPr>
+      </w:pPr>
+      <w:r>
+        <w:t xml:space="preserve">Removing of </w:t>
+      </w:r>
+      <w:r>
+        <w:t>digits</w:t>
+      </w:r>
+    </w:p>
+    <w:p>
+      <w:pPr>
+        <w:pStyle w:val="ListParagraph"/>
+        <w:numPr>
+          <w:ilvl w:val="0"/>
+          <w:numId w:val="4"/>
+        </w:numPr>
+      </w:pPr>
+      <w:r>
+        <w:t>Removal of text that are less than 3 characters long</w:t>
+      </w:r>
+    </w:p>
+    <w:p>
+      <w:pPr>
+        <w:pStyle w:val="ListParagraph"/>
+        <w:numPr>
+          <w:ilvl w:val="0"/>
+          <w:numId w:val="4"/>
+        </w:numPr>
+      </w:pPr>
+      <w:r>
+        <w:t>Removing of stop words</w:t>
+      </w:r>
+    </w:p>
+    <w:p>
+      <w:pPr>
+        <w:pStyle w:val="ListParagraph"/>
+        <w:numPr>
+          <w:ilvl w:val="0"/>
+          <w:numId w:val="4"/>
+        </w:numPr>
+      </w:pPr>
+      <w:r>
+        <w:t>Removing of accented words</w:t>
+      </w:r>
+    </w:p>
+    <w:p>
+      <w:pPr>
+        <w:pStyle w:val="ListParagraph"/>
+        <w:numPr>
+          <w:ilvl w:val="0"/>
+          <w:numId w:val="4"/>
+        </w:numPr>
+      </w:pPr>
+      <w:r>
+        <w:t>Lowercasing all text</w:t>
+      </w:r>
+    </w:p>
+    <w:p>
+      <w:pPr>
+        <w:pStyle w:val="ListParagraph"/>
+        <w:numPr>
+          <w:ilvl w:val="0"/>
+          <w:numId w:val="4"/>
+        </w:numPr>
+      </w:pPr>
+      <w:r>
+        <w:t>Getting only the nouns of each tweet as we are clustering based on events</w:t>
+      </w:r>
+    </w:p>
+    <w:p>
+      <w:pPr>
+        <w:pStyle w:val="ListParagraph"/>
+        <w:numPr>
+          <w:ilvl w:val="0"/>
+          <w:numId w:val="4"/>
+        </w:numPr>
+      </w:pPr>
+      <w:r>
+        <w:t xml:space="preserve">Lemmatizing all words </w:t>
+      </w:r>
+      <w:r>
+        <w:t>extracted</w:t>
+      </w:r>
+    </w:p>
+    <w:p>
+      <w:r>
+        <w:t>All</w:t>
+      </w:r>
+      <w:r>
+        <w:t xml:space="preserve"> the above steps are necessary as this is done to remove the words that are considered noise and might skew the clustering of data</w:t>
+      </w:r>
+      <w:r>
+        <w:t xml:space="preserve">. We are only extracting the nouns from each tweet because </w:t>
+      </w:r>
+      <w:r>
+        <w:t xml:space="preserve">we are clustering events which are basically nouns. </w:t>
+      </w:r>
+    </w:p>
+    <w:p>
+      <w:pPr>
+        <w:pStyle w:val="Heading2"/>
+      </w:pPr>
+      <w:r>
+        <w:t>Creating bag of words</w:t>
+      </w:r>
+    </w:p>
+    <w:p>
+      <w:r>
+        <w:t xml:space="preserve">Creating a bag of words from every tweet using </w:t>
+      </w:r>
+      <w:proofErr w:type="spellStart"/>
+      <w:r>
+        <w:t>SKlearn</w:t>
+      </w:r>
+      <w:proofErr w:type="spellEnd"/>
+      <w:r>
+        <w:t xml:space="preserve"> </w:t>
+      </w:r>
+      <w:proofErr w:type="spellStart"/>
+      <w:r>
+        <w:t>countvectorizer</w:t>
+      </w:r>
+      <w:proofErr w:type="spellEnd"/>
+    </w:p>
+    <w:p>
+      <w:pPr>
+        <w:pStyle w:val="Heading2"/>
+      </w:pPr>
+      <w:r>
+        <w:t xml:space="preserve">Clustering using </w:t>
+      </w:r>
+      <w:proofErr w:type="spellStart"/>
+      <w:r>
+        <w:t>kmeans</w:t>
+      </w:r>
+      <w:proofErr w:type="spellEnd"/>
+    </w:p>
+    <w:p>
+      <w:r>
+        <w:t xml:space="preserve">Clustering with </w:t>
+      </w:r>
+      <w:proofErr w:type="spellStart"/>
+      <w:r>
+        <w:t>kmeans</w:t>
+      </w:r>
+      <w:proofErr w:type="spellEnd"/>
+      <w:r>
+        <w:t xml:space="preserve"> is straightforward using </w:t>
+      </w:r>
+      <w:proofErr w:type="spellStart"/>
+      <w:r>
+        <w:t>sklearn</w:t>
+      </w:r>
+      <w:proofErr w:type="spellEnd"/>
+      <w:r>
+        <w:t xml:space="preserve">, however there is a need to determine the elbow of the </w:t>
+      </w:r>
+      <w:proofErr w:type="spellStart"/>
+      <w:r>
+        <w:t>kmeans</w:t>
+      </w:r>
+      <w:proofErr w:type="spellEnd"/>
+      <w:r>
+        <w:t xml:space="preserve">. To do this, we run the </w:t>
+      </w:r>
+      <w:proofErr w:type="spellStart"/>
+      <w:r>
+        <w:t>kmeans</w:t>
+      </w:r>
+      <w:proofErr w:type="spellEnd"/>
+      <w:r>
+        <w:t xml:space="preserve"> on the bag of words on 20 clusters and plot the graph.</w:t>
+      </w:r>
+    </w:p>
+    <w:p>
+      <w:r>
+        <w:rPr>
+          <w:noProof/>
+        </w:rPr>
+        <w:drawing>
+          <wp:inline distT="0" distB="0" distL="0" distR="0" wp14:anchorId="207504F9" wp14:editId="7776F6F2">
+            <wp:extent cx="3495675" cy="2437773"/>
+            <wp:effectExtent l="0" t="0" r="0" b="0"/>
+            <wp:docPr id="8" name="Picture 8" descr="C:\Users\Ryan Tin\AppData\Local\Microsoft\Windows\INetCache\Content.MSO\4346E10A.tmp"/>
+            <wp:cNvGraphicFramePr>
+              <a:graphicFrameLocks xmlns:a="http://schemas.openxmlformats.org/drawingml/2006/main" noChangeAspect="1"/>
+            </wp:cNvGraphicFramePr>
+            <a:graphic xmlns:a="http://schemas.openxmlformats.org/drawingml/2006/main">
+              <a:graphicData uri="http://schemas.openxmlformats.org/drawingml/2006/picture">
+                <pic:pic xmlns:pic="http://schemas.openxmlformats.org/drawingml/2006/picture">
+                  <pic:nvPicPr>
+                    <pic:cNvPr id="0" name="Picture 15" descr="C:\Users\Ryan Tin\AppData\Local\Microsoft\Windows\INetCache\Content.MSO\4346E10A.tmp"/>
+                    <pic:cNvPicPr>
+                      <a:picLocks noChangeAspect="1" noChangeArrowheads="1"/>
+                    </pic:cNvPicPr>
+                  </pic:nvPicPr>
+                  <pic:blipFill>
+                    <a:blip r:embed="rId14">
+                      <a:extLst>
+                        <a:ext uri="{28A0092B-C50C-407E-A947-70E740481C1C}">
+                          <a14:useLocalDpi xmlns:a14="http://schemas.microsoft.com/office/drawing/2010/main" val="0"/>
+                        </a:ext>
+                      </a:extLst>
+                    </a:blip>
+                    <a:srcRect/>
+                    <a:stretch>
+                      <a:fillRect/>
+                    </a:stretch>
+                  </pic:blipFill>
+                  <pic:spPr bwMode="auto">
+                    <a:xfrm>
+                      <a:off x="0" y="0"/>
+                      <a:ext cx="3541376" cy="2469643"/>
+                    </a:xfrm>
+                    <a:prstGeom prst="rect">
+                      <a:avLst/>
+                    </a:prstGeom>
+                    <a:noFill/>
+                    <a:ln>
+                      <a:noFill/>
+                    </a:ln>
+                  </pic:spPr>
+                </pic:pic>
+              </a:graphicData>
+            </a:graphic>
+          </wp:inline>
+        </w:drawing>
+      </w:r>
+    </w:p>
+    <w:p>
+      <w:r>
+        <w:t xml:space="preserve">The elbow of this graph is either 5 or 10 by visualization, so the </w:t>
+      </w:r>
+      <w:proofErr w:type="spellStart"/>
+      <w:r>
+        <w:t>kmeans</w:t>
+      </w:r>
+      <w:proofErr w:type="spellEnd"/>
+      <w:r>
+        <w:t xml:space="preserve"> cluster size is determined to be 5</w:t>
+      </w:r>
+      <w:r>
+        <w:t xml:space="preserve">, form there the graphs for per cluster, </w:t>
+      </w:r>
+      <w:proofErr w:type="spellStart"/>
+      <w:r>
+        <w:t>geo_tags</w:t>
+      </w:r>
+      <w:proofErr w:type="spellEnd"/>
+      <w:r>
+        <w:t>, profile location can be retrieved</w:t>
+      </w:r>
+    </w:p>
+    <w:p>
+      <w:pPr>
+        <w:pStyle w:val="Heading3"/>
+      </w:pPr>
+      <w:r>
+        <w:br w:type="page"/>
+      </w:r>
+      <w:r>
+        <w:lastRenderedPageBreak/>
+        <w:t>Tweets per cluster</w:t>
+      </w:r>
+    </w:p>
+    <w:p>
+      <w:r>
+        <w:t>Cluster 0: 32</w:t>
+      </w:r>
+      <w:r>
+        <w:t xml:space="preserve">, </w:t>
+      </w:r>
+      <w:r>
+        <w:t>Cluster 1: 1541</w:t>
+      </w:r>
+      <w:r>
+        <w:t xml:space="preserve">, </w:t>
+      </w:r>
+      <w:r>
+        <w:t>Cluster 2: 28</w:t>
+      </w:r>
+      <w:r>
+        <w:t xml:space="preserve">, </w:t>
+      </w:r>
+      <w:r>
+        <w:t>Cluster 3: 291</w:t>
+      </w:r>
+      <w:r>
+        <w:t xml:space="preserve">, </w:t>
+      </w:r>
+      <w:r>
+        <w:t>Cluster 4: 21</w:t>
+      </w:r>
+    </w:p>
+    <w:p>
+      <w:r>
+        <w:rPr>
+          <w:noProof/>
+        </w:rPr>
+        <w:drawing>
+          <wp:inline distT="0" distB="0" distL="0" distR="0" wp14:anchorId="40BA0D77" wp14:editId="27EEC4F3">
+            <wp:extent cx="5381625" cy="3552825"/>
+            <wp:effectExtent l="0" t="0" r="0" b="0"/>
+            <wp:docPr id="9" name="Picture 9" descr="C:\Users\Ryan Tin\AppData\Local\Microsoft\Windows\INetCache\Content.MSO\2F38DA8.tmp"/>
+            <wp:cNvGraphicFramePr>
+              <a:graphicFrameLocks xmlns:a="http://schemas.openxmlformats.org/drawingml/2006/main" noChangeAspect="1"/>
+            </wp:cNvGraphicFramePr>
+            <a:graphic xmlns:a="http://schemas.openxmlformats.org/drawingml/2006/main">
+              <a:graphicData uri="http://schemas.openxmlformats.org/drawingml/2006/picture">
+                <pic:pic xmlns:pic="http://schemas.openxmlformats.org/drawingml/2006/picture">
+                  <pic:nvPicPr>
+                    <pic:cNvPr id="0" name="Picture 17" descr="C:\Users\Ryan Tin\AppData\Local\Microsoft\Windows\INetCache\Content.MSO\2F38DA8.tmp"/>
+                    <pic:cNvPicPr>
+                      <a:picLocks noChangeAspect="1" noChangeArrowheads="1"/>
+                    </pic:cNvPicPr>
+                  </pic:nvPicPr>
+                  <pic:blipFill>
+                    <a:blip r:embed="rId15">
+                      <a:extLst>
+                        <a:ext uri="{28A0092B-C50C-407E-A947-70E740481C1C}">
+                          <a14:useLocalDpi xmlns:a14="http://schemas.microsoft.com/office/drawing/2010/main" val="0"/>
+                        </a:ext>
+                      </a:extLst>
+                    </a:blip>
+                    <a:srcRect/>
+                    <a:stretch>
+                      <a:fillRect/>
+                    </a:stretch>
+                  </pic:blipFill>
+                  <pic:spPr bwMode="auto">
+                    <a:xfrm>
+                      <a:off x="0" y="0"/>
+                      <a:ext cx="5381625" cy="3552825"/>
+                    </a:xfrm>
+                    <a:prstGeom prst="rect">
+                      <a:avLst/>
+                    </a:prstGeom>
+                    <a:noFill/>
+                    <a:ln>
+                      <a:noFill/>
+                    </a:ln>
+                  </pic:spPr>
+                </pic:pic>
+              </a:graphicData>
+            </a:graphic>
+          </wp:inline>
+        </w:drawing>
+      </w:r>
+    </w:p>
+    <w:p>
+      <w:pPr>
+        <w:pStyle w:val="Heading3"/>
+      </w:pPr>
+      <w:r>
+        <w:t>Number of geos tagged per cluster</w:t>
+      </w:r>
+    </w:p>
+    <w:p>
+      <w:r>
+        <w:t>Cluster 0: 8</w:t>
+      </w:r>
+      <w:r>
+        <w:t xml:space="preserve">, </w:t>
+      </w:r>
+      <w:r>
+        <w:t>Cluster 1: 161</w:t>
+      </w:r>
+      <w:r>
+        <w:t xml:space="preserve">, </w:t>
+      </w:r>
+      <w:r>
+        <w:t>Cluster 2: 4</w:t>
+      </w:r>
+      <w:r>
+        <w:t xml:space="preserve">, </w:t>
+      </w:r>
+      <w:r>
+        <w:t>Cluster 3: 44</w:t>
+      </w:r>
+      <w:r>
+        <w:t xml:space="preserve">, </w:t>
+      </w:r>
+      <w:r>
+        <w:t>Cluster 4: 0</w:t>
+      </w:r>
+    </w:p>
+    <w:p>
+      <w:r>
+        <w:rPr>
+          <w:noProof/>
+        </w:rPr>
+        <w:drawing>
+          <wp:inline distT="0" distB="0" distL="0" distR="0" wp14:anchorId="3AD82FCA" wp14:editId="0108BFDD">
+            <wp:extent cx="5381625" cy="3552825"/>
+            <wp:effectExtent l="0" t="0" r="0" b="0"/>
+            <wp:docPr id="10" name="Picture 10" descr="C:\Users\Ryan Tin\AppData\Local\Microsoft\Windows\INetCache\Content.MSO\8E8A49F6.tmp"/>
+            <wp:cNvGraphicFramePr>
+              <a:graphicFrameLocks xmlns:a="http://schemas.openxmlformats.org/drawingml/2006/main" noChangeAspect="1"/>
+            </wp:cNvGraphicFramePr>
+            <a:graphic xmlns:a="http://schemas.openxmlformats.org/drawingml/2006/main">
+              <a:graphicData uri="http://schemas.openxmlformats.org/drawingml/2006/picture">
+                <pic:pic xmlns:pic="http://schemas.openxmlformats.org/drawingml/2006/picture">
+                  <pic:nvPicPr>
+                    <pic:cNvPr id="0" name="Picture 19" descr="C:\Users\Ryan Tin\AppData\Local\Microsoft\Windows\INetCache\Content.MSO\8E8A49F6.tmp"/>
+                    <pic:cNvPicPr>
+                      <a:picLocks noChangeAspect="1" noChangeArrowheads="1"/>
+                    </pic:cNvPicPr>
+                  </pic:nvPicPr>
+                  <pic:blipFill>
+                    <a:blip r:embed="rId15">
+                      <a:extLst>
+                        <a:ext uri="{28A0092B-C50C-407E-A947-70E740481C1C}">
+                          <a14:useLocalDpi xmlns:a14="http://schemas.microsoft.com/office/drawing/2010/main" val="0"/>
+                        </a:ext>
+                      </a:extLst>
+                    </a:blip>
+                    <a:srcRect/>
+                    <a:stretch>
+                      <a:fillRect/>
+                    </a:stretch>
+                  </pic:blipFill>
+                  <pic:spPr bwMode="auto">
+                    <a:xfrm>
+                      <a:off x="0" y="0"/>
+                      <a:ext cx="5381625" cy="3552825"/>
+                    </a:xfrm>
+                    <a:prstGeom prst="rect">
+                      <a:avLst/>
+                    </a:prstGeom>
+                    <a:noFill/>
+                    <a:ln>
+                      <a:noFill/>
+                    </a:ln>
+                  </pic:spPr>
+                </pic:pic>
+              </a:graphicData>
+            </a:graphic>
+          </wp:inline>
+        </w:drawing>
+      </w:r>
+    </w:p>
+    <w:p>
+      <w:r>
+        <w:br w:type="page"/>
+      </w:r>
+    </w:p>
+    <w:p>
+      <w:pPr>
+        <w:pStyle w:val="Heading3"/>
+      </w:pPr>
+      <w:r>
+        <w:lastRenderedPageBreak/>
+        <w:t>Number of profiles with geo</w:t>
+      </w:r>
+    </w:p>
+    <w:p>
+      <w:r>
+        <w:t>Cluster 0: 29</w:t>
+      </w:r>
+      <w:r>
+        <w:t xml:space="preserve">, </w:t>
+      </w:r>
+      <w:r>
+        <w:t>Cluster 1: 1519</w:t>
+      </w:r>
+      <w:r>
+        <w:t xml:space="preserve">, </w:t>
+      </w:r>
+      <w:r>
+        <w:t>Cluster 2: 26</w:t>
+      </w:r>
+      <w:r>
+        <w:t xml:space="preserve">, </w:t>
+      </w:r>
+      <w:r>
+        <w:t>Cluster 3: 287</w:t>
+      </w:r>
+      <w:r>
+        <w:t xml:space="preserve">, </w:t>
+      </w:r>
+      <w:r>
+        <w:t>Cluster 4: 21</w:t>
+      </w:r>
+      <w:r>
+        <w:t xml:space="preserve"> </w:t>
+      </w:r>
+      <w:r>
+        <w:rPr>
+          <w:noProof/>
+        </w:rPr>
+        <w:drawing>
+          <wp:inline distT="0" distB="0" distL="0" distR="0" wp14:anchorId="5F051807" wp14:editId="05E5AA37">
+            <wp:extent cx="5381625" cy="3552825"/>
+            <wp:effectExtent l="0" t="0" r="0" b="0"/>
+            <wp:docPr id="11" name="Picture 11" descr="C:\Users\Ryan Tin\AppData\Local\Microsoft\Windows\INetCache\Content.MSO\13C8A174.tmp"/>
+            <wp:cNvGraphicFramePr>
+              <a:graphicFrameLocks xmlns:a="http://schemas.openxmlformats.org/drawingml/2006/main" noChangeAspect="1"/>
+            </wp:cNvGraphicFramePr>
+            <a:graphic xmlns:a="http://schemas.openxmlformats.org/drawingml/2006/main">
+              <a:graphicData uri="http://schemas.openxmlformats.org/drawingml/2006/picture">
+                <pic:pic xmlns:pic="http://schemas.openxmlformats.org/drawingml/2006/picture">
+                  <pic:nvPicPr>
+                    <pic:cNvPr id="0" name="Picture 21" descr="C:\Users\Ryan Tin\AppData\Local\Microsoft\Windows\INetCache\Content.MSO\13C8A174.tmp"/>
+                    <pic:cNvPicPr>
+                      <a:picLocks noChangeAspect="1" noChangeArrowheads="1"/>
+                    </pic:cNvPicPr>
+                  </pic:nvPicPr>
+                  <pic:blipFill>
+                    <a:blip r:embed="rId16">
+                      <a:extLst>
+                        <a:ext uri="{28A0092B-C50C-407E-A947-70E740481C1C}">
+                          <a14:useLocalDpi xmlns:a14="http://schemas.microsoft.com/office/drawing/2010/main" val="0"/>
+                        </a:ext>
+                      </a:extLst>
+                    </a:blip>
+                    <a:srcRect/>
+                    <a:stretch>
+                      <a:fillRect/>
+                    </a:stretch>
+                  </pic:blipFill>
+                  <pic:spPr bwMode="auto">
+                    <a:xfrm>
+                      <a:off x="0" y="0"/>
+                      <a:ext cx="5381625" cy="3552825"/>
+                    </a:xfrm>
+                    <a:prstGeom prst="rect">
+                      <a:avLst/>
+                    </a:prstGeom>
+                    <a:noFill/>
+                    <a:ln>
+                      <a:noFill/>
+                    </a:ln>
+                  </pic:spPr>
+                </pic:pic>
+              </a:graphicData>
+            </a:graphic>
+          </wp:inline>
+        </w:drawing>
+      </w:r>
+    </w:p>
+    <w:p>
+      <w:pPr>
+        <w:pStyle w:val="Heading2"/>
+      </w:pPr>
+      <w:r>
+        <w:t>Geo-Location</w:t>
+      </w:r>
+    </w:p>
+    <w:p>
+      <w:r>
+        <w:t>For the geo location, what I do is get the frequency of each locations in every cluster and create a probabilistic assignment model for assigning non-geo-tagged tweets.</w:t>
+      </w:r>
+    </w:p>
+    <w:p>
+      <w:pPr>
+        <w:pStyle w:val="Heading3"/>
+      </w:pPr>
+      <w:r>
+        <w:t>Tweets without geo tags</w:t>
+      </w:r>
+    </w:p>
+    <w:p>
+      <w:r>
+        <w:rPr>
+          <w:noProof/>
+        </w:rPr>
+        <w:drawing>
+          <wp:inline distT="0" distB="0" distL="0" distR="0" wp14:anchorId="5E276D3D" wp14:editId="403145AB">
+            <wp:extent cx="5381625" cy="3552825"/>
+            <wp:effectExtent l="0" t="0" r="0" b="0"/>
+            <wp:docPr id="12" name="Picture 12" descr="C:\Users\Ryan Tin\AppData\Local\Microsoft\Windows\INetCache\Content.MSO\E6F1ABA2.tmp"/>
+            <wp:cNvGraphicFramePr>
+              <a:graphicFrameLocks xmlns:a="http://schemas.openxmlformats.org/drawingml/2006/main" noChangeAspect="1"/>
+            </wp:cNvGraphicFramePr>
+            <a:graphic xmlns:a="http://schemas.openxmlformats.org/drawingml/2006/main">
+              <a:graphicData uri="http://schemas.openxmlformats.org/drawingml/2006/picture">
+                <pic:pic xmlns:pic="http://schemas.openxmlformats.org/drawingml/2006/picture">
+                  <pic:nvPicPr>
+                    <pic:cNvPr id="0" name="Picture 23" descr="C:\Users\Ryan Tin\AppData\Local\Microsoft\Windows\INetCache\Content.MSO\E6F1ABA2.tmp"/>
+                    <pic:cNvPicPr>
+                      <a:picLocks noChangeAspect="1" noChangeArrowheads="1"/>
+                    </pic:cNvPicPr>
+                  </pic:nvPicPr>
+                  <pic:blipFill>
+                    <a:blip r:embed="rId17">
+                      <a:extLst>
+                        <a:ext uri="{28A0092B-C50C-407E-A947-70E740481C1C}">
+                          <a14:useLocalDpi xmlns:a14="http://schemas.microsoft.com/office/drawing/2010/main" val="0"/>
+                        </a:ext>
+                      </a:extLst>
+                    </a:blip>
+                    <a:srcRect/>
+                    <a:stretch>
+                      <a:fillRect/>
+                    </a:stretch>
+                  </pic:blipFill>
+                  <pic:spPr bwMode="auto">
+                    <a:xfrm>
+                      <a:off x="0" y="0"/>
+                      <a:ext cx="5381625" cy="3552825"/>
+                    </a:xfrm>
+                    <a:prstGeom prst="rect">
+                      <a:avLst/>
+                    </a:prstGeom>
+                    <a:noFill/>
+                    <a:ln>
+                      <a:noFill/>
+                    </a:ln>
+                  </pic:spPr>
+                </pic:pic>
+              </a:graphicData>
+            </a:graphic>
+          </wp:inline>
+        </w:drawing>
+      </w:r>
+    </w:p>
+    <w:p>
+      <w:r>
+        <w:br w:type="page"/>
+      </w:r>
+    </w:p>
+    <w:p>
+      <w:pPr>
+        <w:pStyle w:val="Heading2"/>
+      </w:pPr>
+      <w:r>
+        <w:lastRenderedPageBreak/>
+        <w:t>Evaluation of the method</w:t>
+      </w:r>
+    </w:p>
+    <w:p>
+      <w:r>
+        <w:t xml:space="preserve">To evaluate the method, I split the tweets with geo tags 50/50. The first 50 is use it to create the probabilistic model and the second 50 I assign a location using the probabilistic model and check the hit rate.  The hit rate of the </w:t>
+      </w:r>
+      <w:r>
+        <w:t>location is as follows</w:t>
+      </w:r>
+    </w:p>
+    <w:p>
+      <w:proofErr w:type="spellStart"/>
+      <w:r>
+        <w:t>Acuracy</w:t>
+      </w:r>
+      <w:proofErr w:type="spellEnd"/>
+      <w:r>
+        <w:t xml:space="preserve"> using 50% as training data and 50% as assignment for cluster 0: 50.0%</w:t>
+      </w:r>
+    </w:p>
+    <w:p>
+      <w:proofErr w:type="spellStart"/>
+      <w:r>
+        <w:t>Acuracy</w:t>
+      </w:r>
+      <w:proofErr w:type="spellEnd"/>
+      <w:r>
+        <w:t xml:space="preserve"> using 50% as training data and 50% as assignment for cluster 1: 33.54037267080746%</w:t>
+      </w:r>
+    </w:p>
+    <w:p>
+      <w:proofErr w:type="spellStart"/>
+      <w:r>
+        <w:t>Acuracy</w:t>
+      </w:r>
+      <w:proofErr w:type="spellEnd"/>
+      <w:r>
+        <w:t xml:space="preserve"> using 50% as training data and 50% as assignment for cluster 2: 50.0%</w:t>
+      </w:r>
+    </w:p>
+    <w:p>
+      <w:proofErr w:type="spellStart"/>
+      <w:r>
+        <w:t>Acuracy</w:t>
+      </w:r>
+      <w:proofErr w:type="spellEnd"/>
+      <w:r>
+        <w:t xml:space="preserve"> using 50% as training data and 50% as assignment for cluster 3: 40.909090909090914%</w:t>
+      </w:r>
+    </w:p>
+    <w:p>
+      <w:r>
+        <w:t>No assignment possible due either 0 or 1 geo tweets for cluster 4</w:t>
+      </w:r>
+    </w:p>
     <w:p/>
     <w:sectPr>
       <w:pgSz w:w="11906" w:h="16838"/>
@@ -1565,9 +2376,9 @@
 <file path=word/numbering.xml><?xml version="1.0" encoding="utf-8"?>
 <w:numbering xmlns:wpc="http://schemas.microsoft.com/office/word/2010/wordprocessingCanvas" xmlns:cx="http://schemas.microsoft.com/office/drawing/2014/chartex" xmlns:cx1="http://schemas.microsoft.com/office/drawing/2015/9/8/chartex" xmlns:cx2="http://schemas.microsoft.com/office/drawing/2015/10/21/chartex" xmlns:cx3="http://schemas.microsoft.com/office/drawing/2016/5/9/chartex" xmlns:cx4="http://schemas.microsoft.com/office/drawing/2016/5/10/chartex" xmlns:cx5="http://schemas.microsoft.com/office/drawing/2016/5/11/chartex" xmlns:cx6="http://schemas.microsoft.com/office/drawing/2016/5/12/chartex" xmlns:cx7="http://schemas.microsoft.com/office/drawing/2016/5/13/chartex" xmlns:cx8="http://schemas.microsoft.com/office/drawing/2016/5/14/chartex" xmlns:mc="http://schemas.openxmlformats.org/markup-compatibility/2006" xmlns:aink="http://schemas.microsoft.com/office/drawing/2016/ink" xmlns:am3d="http://schemas.microsoft.com/office/drawing/2017/model3d" xmlns:o="urn:schemas-microsoft-com:office:office" xmlns:r="http://schemas.openxmlformats.org/officeDocument/2006/relationships" xmlns:m="http://schemas.openxmlformats.org/officeDocument/2006/math" xmlns:v="urn:schemas-microsoft-com:vml" xmlns:wp14="http://schemas.microsoft.com/office/word/2010/wordprocessingDrawing" xmlns:wp="http://schemas.openxmlformats.org/drawingml/2006/wordprocessingDrawing" xmlns:w10="urn:schemas-microsoft-com:office:word" xmlns:w="http://schemas.openxmlformats.org/wordprocessingml/2006/main" xmlns:w14="http://schemas.microsoft.com/office/word/2010/wordml" xmlns:w15="http://schemas.microsoft.com/office/word/2012/wordml" xmlns:w16cid="http://schemas.microsoft.com/office/word/2016/wordml/cid" xmlns:w16se="http://schemas.microsoft.com/office/word/2015/wordml/symex" xmlns:wpg="http://schemas.microsoft.com/office/word/2010/wordprocessingGroup" xmlns:wpi="http://schemas.microsoft.com/office/word/2010/wordprocessingInk" xmlns:wne="http://schemas.microsoft.com/office/word/2006/wordml" xmlns:wps="http://schemas.microsoft.com/office/word/2010/wordprocessingShape" mc:Ignorable="w14 w15 w16se w16cid wp14">
   <w:abstractNum w:abstractNumId="0" w15:restartNumberingAfterBreak="0">
-    <w:nsid w:val="4065185D"/>
+    <w:nsid w:val="0B474C89"/>
     <w:multiLevelType w:val="hybridMultilevel"/>
-    <w:tmpl w:val="0FA0A8E0"/>
+    <w:tmpl w:val="2B48C8BE"/>
     <w:lvl w:ilvl="0" w:tplc="4809000F">
       <w:start w:val="1"/>
       <w:numFmt w:val="decimal"/>
@@ -1654,9 +2465,9 @@
     </w:lvl>
   </w:abstractNum>
   <w:abstractNum w:abstractNumId="1" w15:restartNumberingAfterBreak="0">
-    <w:nsid w:val="5C4E63CB"/>
+    <w:nsid w:val="4065185D"/>
     <w:multiLevelType w:val="hybridMultilevel"/>
-    <w:tmpl w:val="241CD232"/>
+    <w:tmpl w:val="0FA0A8E0"/>
     <w:lvl w:ilvl="0" w:tplc="4809000F">
       <w:start w:val="1"/>
       <w:numFmt w:val="decimal"/>
@@ -1742,11 +2553,195 @@
       </w:pPr>
     </w:lvl>
   </w:abstractNum>
+  <w:abstractNum w:abstractNumId="2" w15:restartNumberingAfterBreak="0">
+    <w:nsid w:val="5C4E63CB"/>
+    <w:multiLevelType w:val="hybridMultilevel"/>
+    <w:tmpl w:val="241CD232"/>
+    <w:lvl w:ilvl="0" w:tplc="4809000F">
+      <w:start w:val="1"/>
+      <w:numFmt w:val="decimal"/>
+      <w:lvlText w:val="%1."/>
+      <w:lvlJc w:val="left"/>
+      <w:pPr>
+        <w:ind w:left="720" w:hanging="360"/>
+      </w:pPr>
+      <w:rPr>
+        <w:rFonts w:hint="default"/>
+      </w:rPr>
+    </w:lvl>
+    <w:lvl w:ilvl="1" w:tplc="48090019" w:tentative="1">
+      <w:start w:val="1"/>
+      <w:numFmt w:val="lowerLetter"/>
+      <w:lvlText w:val="%2."/>
+      <w:lvlJc w:val="left"/>
+      <w:pPr>
+        <w:ind w:left="1440" w:hanging="360"/>
+      </w:pPr>
+    </w:lvl>
+    <w:lvl w:ilvl="2" w:tplc="4809001B" w:tentative="1">
+      <w:start w:val="1"/>
+      <w:numFmt w:val="lowerRoman"/>
+      <w:lvlText w:val="%3."/>
+      <w:lvlJc w:val="right"/>
+      <w:pPr>
+        <w:ind w:left="2160" w:hanging="180"/>
+      </w:pPr>
+    </w:lvl>
+    <w:lvl w:ilvl="3" w:tplc="4809000F" w:tentative="1">
+      <w:start w:val="1"/>
+      <w:numFmt w:val="decimal"/>
+      <w:lvlText w:val="%4."/>
+      <w:lvlJc w:val="left"/>
+      <w:pPr>
+        <w:ind w:left="2880" w:hanging="360"/>
+      </w:pPr>
+    </w:lvl>
+    <w:lvl w:ilvl="4" w:tplc="48090019" w:tentative="1">
+      <w:start w:val="1"/>
+      <w:numFmt w:val="lowerLetter"/>
+      <w:lvlText w:val="%5."/>
+      <w:lvlJc w:val="left"/>
+      <w:pPr>
+        <w:ind w:left="3600" w:hanging="360"/>
+      </w:pPr>
+    </w:lvl>
+    <w:lvl w:ilvl="5" w:tplc="4809001B" w:tentative="1">
+      <w:start w:val="1"/>
+      <w:numFmt w:val="lowerRoman"/>
+      <w:lvlText w:val="%6."/>
+      <w:lvlJc w:val="right"/>
+      <w:pPr>
+        <w:ind w:left="4320" w:hanging="180"/>
+      </w:pPr>
+    </w:lvl>
+    <w:lvl w:ilvl="6" w:tplc="4809000F" w:tentative="1">
+      <w:start w:val="1"/>
+      <w:numFmt w:val="decimal"/>
+      <w:lvlText w:val="%7."/>
+      <w:lvlJc w:val="left"/>
+      <w:pPr>
+        <w:ind w:left="5040" w:hanging="360"/>
+      </w:pPr>
+    </w:lvl>
+    <w:lvl w:ilvl="7" w:tplc="48090019" w:tentative="1">
+      <w:start w:val="1"/>
+      <w:numFmt w:val="lowerLetter"/>
+      <w:lvlText w:val="%8."/>
+      <w:lvlJc w:val="left"/>
+      <w:pPr>
+        <w:ind w:left="5760" w:hanging="360"/>
+      </w:pPr>
+    </w:lvl>
+    <w:lvl w:ilvl="8" w:tplc="4809001B" w:tentative="1">
+      <w:start w:val="1"/>
+      <w:numFmt w:val="lowerRoman"/>
+      <w:lvlText w:val="%9."/>
+      <w:lvlJc w:val="right"/>
+      <w:pPr>
+        <w:ind w:left="6480" w:hanging="180"/>
+      </w:pPr>
+    </w:lvl>
+  </w:abstractNum>
+  <w:abstractNum w:abstractNumId="3" w15:restartNumberingAfterBreak="0">
+    <w:nsid w:val="673229D7"/>
+    <w:multiLevelType w:val="hybridMultilevel"/>
+    <w:tmpl w:val="63EA81BE"/>
+    <w:lvl w:ilvl="0" w:tplc="4809000F">
+      <w:start w:val="1"/>
+      <w:numFmt w:val="decimal"/>
+      <w:lvlText w:val="%1."/>
+      <w:lvlJc w:val="left"/>
+      <w:pPr>
+        <w:ind w:left="720" w:hanging="360"/>
+      </w:pPr>
+      <w:rPr>
+        <w:rFonts w:hint="default"/>
+      </w:rPr>
+    </w:lvl>
+    <w:lvl w:ilvl="1" w:tplc="48090019" w:tentative="1">
+      <w:start w:val="1"/>
+      <w:numFmt w:val="lowerLetter"/>
+      <w:lvlText w:val="%2."/>
+      <w:lvlJc w:val="left"/>
+      <w:pPr>
+        <w:ind w:left="1440" w:hanging="360"/>
+      </w:pPr>
+    </w:lvl>
+    <w:lvl w:ilvl="2" w:tplc="4809001B" w:tentative="1">
+      <w:start w:val="1"/>
+      <w:numFmt w:val="lowerRoman"/>
+      <w:lvlText w:val="%3."/>
+      <w:lvlJc w:val="right"/>
+      <w:pPr>
+        <w:ind w:left="2160" w:hanging="180"/>
+      </w:pPr>
+    </w:lvl>
+    <w:lvl w:ilvl="3" w:tplc="4809000F" w:tentative="1">
+      <w:start w:val="1"/>
+      <w:numFmt w:val="decimal"/>
+      <w:lvlText w:val="%4."/>
+      <w:lvlJc w:val="left"/>
+      <w:pPr>
+        <w:ind w:left="2880" w:hanging="360"/>
+      </w:pPr>
+    </w:lvl>
+    <w:lvl w:ilvl="4" w:tplc="48090019" w:tentative="1">
+      <w:start w:val="1"/>
+      <w:numFmt w:val="lowerLetter"/>
+      <w:lvlText w:val="%5."/>
+      <w:lvlJc w:val="left"/>
+      <w:pPr>
+        <w:ind w:left="3600" w:hanging="360"/>
+      </w:pPr>
+    </w:lvl>
+    <w:lvl w:ilvl="5" w:tplc="4809001B" w:tentative="1">
+      <w:start w:val="1"/>
+      <w:numFmt w:val="lowerRoman"/>
+      <w:lvlText w:val="%6."/>
+      <w:lvlJc w:val="right"/>
+      <w:pPr>
+        <w:ind w:left="4320" w:hanging="180"/>
+      </w:pPr>
+    </w:lvl>
+    <w:lvl w:ilvl="6" w:tplc="4809000F" w:tentative="1">
+      <w:start w:val="1"/>
+      <w:numFmt w:val="decimal"/>
+      <w:lvlText w:val="%7."/>
+      <w:lvlJc w:val="left"/>
+      <w:pPr>
+        <w:ind w:left="5040" w:hanging="360"/>
+      </w:pPr>
+    </w:lvl>
+    <w:lvl w:ilvl="7" w:tplc="48090019" w:tentative="1">
+      <w:start w:val="1"/>
+      <w:numFmt w:val="lowerLetter"/>
+      <w:lvlText w:val="%8."/>
+      <w:lvlJc w:val="left"/>
+      <w:pPr>
+        <w:ind w:left="5760" w:hanging="360"/>
+      </w:pPr>
+    </w:lvl>
+    <w:lvl w:ilvl="8" w:tplc="4809001B" w:tentative="1">
+      <w:start w:val="1"/>
+      <w:numFmt w:val="lowerRoman"/>
+      <w:lvlText w:val="%9."/>
+      <w:lvlJc w:val="right"/>
+      <w:pPr>
+        <w:ind w:left="6480" w:hanging="180"/>
+      </w:pPr>
+    </w:lvl>
+  </w:abstractNum>
   <w:num w:numId="1">
+    <w:abstractNumId w:val="2"/>
+  </w:num>
+  <w:num w:numId="2">
     <w:abstractNumId w:val="1"/>
   </w:num>
-  <w:num w:numId="2">
+  <w:num w:numId="3">
     <w:abstractNumId w:val="0"/>
+  </w:num>
+  <w:num w:numId="4">
+    <w:abstractNumId w:val="3"/>
   </w:num>
 </w:numbering>
 </file>
@@ -2192,6 +3187,28 @@
       <w:szCs w:val="26"/>
     </w:rPr>
   </w:style>
+  <w:style w:type="paragraph" w:styleId="Heading3">
+    <w:name w:val="heading 3"/>
+    <w:basedOn w:val="Normal"/>
+    <w:next w:val="Normal"/>
+    <w:link w:val="Heading3Char"/>
+    <w:uiPriority w:val="9"/>
+    <w:unhideWhenUsed/>
+    <w:qFormat/>
+    <w:rsid w:val="00BF325B"/>
+    <w:pPr>
+      <w:keepNext/>
+      <w:keepLines/>
+      <w:spacing w:before="40" w:after="0"/>
+      <w:outlineLvl w:val="2"/>
+    </w:pPr>
+    <w:rPr>
+      <w:rFonts w:asciiTheme="majorHAnsi" w:eastAsiaTheme="majorEastAsia" w:hAnsiTheme="majorHAnsi" w:cstheme="majorBidi"/>
+      <w:color w:val="1F3763" w:themeColor="accent1" w:themeShade="7F"/>
+      <w:sz w:val="24"/>
+      <w:szCs w:val="24"/>
+    </w:rPr>
+  </w:style>
   <w:style w:type="character" w:default="1" w:styleId="DefaultParagraphFont">
     <w:name w:val="Default Paragraph Font"/>
     <w:uiPriority w:val="1"/>
@@ -2325,6 +3342,19 @@
       <w:sz w:val="20"/>
       <w:szCs w:val="20"/>
       <w:lang w:eastAsia="en-SG"/>
+    </w:rPr>
+  </w:style>
+  <w:style w:type="character" w:customStyle="1" w:styleId="Heading3Char">
+    <w:name w:val="Heading 3 Char"/>
+    <w:basedOn w:val="DefaultParagraphFont"/>
+    <w:link w:val="Heading3"/>
+    <w:uiPriority w:val="9"/>
+    <w:rsid w:val="00BF325B"/>
+    <w:rPr>
+      <w:rFonts w:asciiTheme="majorHAnsi" w:eastAsiaTheme="majorEastAsia" w:hAnsiTheme="majorHAnsi" w:cstheme="majorBidi"/>
+      <w:color w:val="1F3763" w:themeColor="accent1" w:themeShade="7F"/>
+      <w:sz w:val="24"/>
+      <w:szCs w:val="24"/>
     </w:rPr>
   </w:style>
 </w:styles>

</xml_diff>